<commit_message>
Updated the proposal again
</commit_message>
<xml_diff>
--- a/Project proposal_Updated.docx
+++ b/Project proposal_Updated.docx
@@ -1152,23 +1152,7 @@
           <w:sz w:val="22"/>
           <w:szCs w:val="22"/>
         </w:rPr>
-        <w:t xml:space="preserve">The goal of this section (and document as a whole) is for you (and the reader) to think about what tasks/steps your system development will entail and </w:t>
-      </w:r>
-      <w:proofErr w:type="gramStart"/>
-      <w:r>
-        <w:rPr>
-          <w:sz w:val="22"/>
-          <w:szCs w:val="22"/>
-        </w:rPr>
-        <w:t>whether or not</w:t>
-      </w:r>
-      <w:proofErr w:type="gramEnd"/>
-      <w:r>
-        <w:rPr>
-          <w:sz w:val="22"/>
-          <w:szCs w:val="22"/>
-        </w:rPr>
-        <w:t xml:space="preserve"> the system will have utility.</w:t>
+        <w:t>The goal of this section (and document as a whole) is for you (and the reader) to think about what tasks/steps your system development will entail and whether or not the system will have utility.</w:t>
       </w:r>
       <w:r>
         <w:rPr>
@@ -1212,15 +1196,7 @@
     </w:p>
     <w:p>
       <w:r>
-        <w:t xml:space="preserve">In today's fast-paced world, meal planning and cooking can become daunting tasks for many individuals. Whether it's balancing work, school, or personal life, this leaves little to no time for meal preparation, let alone cooking. However, when South Africans were asked about their attitudes towards food, only 16% picked “I do not enjoy cooking” (Bashir, 2024). This indicates that </w:t>
-      </w:r>
-      <w:proofErr w:type="gramStart"/>
-      <w:r>
-        <w:t>the majority of</w:t>
-      </w:r>
-      <w:proofErr w:type="gramEnd"/>
-      <w:r>
-        <w:t xml:space="preserve"> people do enjoy cooking and are most likely hindered by their busy daily routines.</w:t>
+        <w:t>In today's fast-paced world, meal planning and cooking can become daunting tasks for many individuals. Whether it's balancing work, school, or personal life, this leaves little to no time for meal preparation, let alone cooking. However, when South Africans were asked about their attitudes towards food, only 16% picked “I do not enjoy cooking” (Bashir, 2024). This indicates that the majority of people do enjoy cooking and are most likely hindered by their busy daily routines.</w:t>
       </w:r>
     </w:p>
     <w:p/>
@@ -1342,13 +1318,19 @@
         <w:jc w:val="both"/>
       </w:pPr>
       <w:r>
-        <w:t xml:space="preserve">The solution we propose is a website and a mobile app that is designed to make planning a meal and cooking easier and more enjoyable for all users, regardless of skill level or </w:t>
-      </w:r>
-      <w:r>
-        <w:t>dietary preferences</w:t>
-      </w:r>
-      <w:r>
-        <w:t>. This system aims to address the common issues faced by users when it comes to cooking, such as a lack of inspiration, trouble finding the right recipes as well as the need for dietary customization.</w:t>
+        <w:t xml:space="preserve">The solution we propose is a </w:t>
+      </w:r>
+      <w:r>
+        <w:t>mobile app and a website</w:t>
+      </w:r>
+      <w:r>
+        <w:t xml:space="preserve"> that is designed to make planning and cooking easier and more enjoyable for all users</w:t>
+      </w:r>
+      <w:r>
+        <w:t>.</w:t>
+      </w:r>
+      <w:r>
+        <w:t xml:space="preserve"> This system aims to address the common issues faced by users when it comes to cooking, such as a lack of inspiration, trouble finding the right recipes as well as the need for dietary customization.</w:t>
       </w:r>
     </w:p>
     <w:p>
@@ -1408,11 +1390,91 @@
         </w:rPr>
         <w:t xml:space="preserve">. </w:t>
       </w:r>
-      <w:r>
-        <w:rPr>
-          <w:lang w:val="en-GB"/>
-        </w:rPr>
-        <w:t>Personalized recommendations based off past activity</w:t>
+    </w:p>
+    <w:p>
+      <w:pPr>
+        <w:jc w:val="both"/>
+        <w:rPr>
+          <w:lang w:val="en-GB"/>
+        </w:rPr>
+      </w:pPr>
+    </w:p>
+    <w:p>
+      <w:pPr>
+        <w:jc w:val="both"/>
+        <w:rPr>
+          <w:lang w:val="en-GB"/>
+        </w:rPr>
+      </w:pPr>
+      <w:r>
+        <w:rPr>
+          <w:lang w:val="en-GB"/>
+        </w:rPr>
+        <w:t xml:space="preserve">The app will incorporate beginner-friendly features that offer basic skill walk through, step-by-step instructions with images and videos. There </w:t>
+      </w:r>
+      <w:r>
+        <w:rPr>
+          <w:lang w:val="en-GB"/>
+        </w:rPr>
+        <w:t>should</w:t>
+      </w:r>
+      <w:r>
+        <w:rPr>
+          <w:lang w:val="en-GB"/>
+        </w:rPr>
+        <w:t xml:space="preserve"> also be a “Cook with Me”, feature that </w:t>
+      </w:r>
+      <w:r>
+        <w:rPr>
+          <w:lang w:val="en-GB"/>
+        </w:rPr>
+        <w:t>aids</w:t>
+      </w:r>
+      <w:r>
+        <w:rPr>
+          <w:lang w:val="en-GB"/>
+        </w:rPr>
+        <w:t xml:space="preserve"> as you cook with built-in timers and ingredient measurements displayed at each step.</w:t>
+      </w:r>
+    </w:p>
+    <w:p>
+      <w:pPr>
+        <w:jc w:val="both"/>
+        <w:rPr>
+          <w:lang w:val="en-GB"/>
+        </w:rPr>
+      </w:pPr>
+    </w:p>
+    <w:p>
+      <w:pPr>
+        <w:jc w:val="both"/>
+        <w:rPr>
+          <w:lang w:val="en-GB"/>
+        </w:rPr>
+      </w:pPr>
+      <w:r>
+        <w:rPr>
+          <w:lang w:val="en-GB"/>
+        </w:rPr>
+        <w:t>Users will be able to save recipes for offline use. They may also plan meals for future dates and generate shopping lists based on recipe ingredients. Searching and categorization of recipes (breakfast, dinner, student meals etc.)</w:t>
+      </w:r>
+      <w:r>
+        <w:rPr>
+          <w:lang w:val="en-GB"/>
+        </w:rPr>
+        <w:t xml:space="preserve"> will</w:t>
+      </w:r>
+      <w:r>
+        <w:rPr>
+          <w:lang w:val="en-GB"/>
+        </w:rPr>
+        <w:t xml:space="preserve"> </w:t>
+      </w:r>
+      <w:r>
+        <w:rPr>
+          <w:lang w:val="en-GB"/>
+        </w:rPr>
+        <w:t>cater to those who have dietary preferences with the ingredients they currently have</w:t>
       </w:r>
       <w:r>
         <w:rPr>
@@ -1423,11 +1485,87 @@
     </w:p>
     <w:p>
       <w:pPr>
+        <w:pStyle w:val="Heading2"/>
+        <w:rPr>
+          <w:lang w:val="en-GB"/>
+        </w:rPr>
+      </w:pPr>
+      <w:r>
+        <w:rPr>
+          <w:lang w:val="en-GB"/>
+        </w:rPr>
+        <w:t xml:space="preserve">Whether it should be desktop-, web- or mobile-based (or even a combination of some of them).  </w:t>
+      </w:r>
+    </w:p>
+    <w:p>
+      <w:pPr>
         <w:jc w:val="both"/>
         <w:rPr>
           <w:lang w:val="en-GB"/>
         </w:rPr>
       </w:pPr>
+      <w:r>
+        <w:rPr>
+          <w:lang w:val="en-GB"/>
+        </w:rPr>
+        <w:t>Our group is c</w:t>
+      </w:r>
+      <w:r>
+        <w:rPr>
+          <w:lang w:val="en-GB"/>
+        </w:rPr>
+        <w:t xml:space="preserve">onsidering a </w:t>
+      </w:r>
+      <w:r>
+        <w:rPr>
+          <w:lang w:val="en-GB"/>
+        </w:rPr>
+        <w:t>having both a website and a mobile app</w:t>
+      </w:r>
+      <w:r>
+        <w:rPr>
+          <w:lang w:val="en-GB"/>
+        </w:rPr>
+        <w:t>.</w:t>
+      </w:r>
+      <w:r>
+        <w:rPr>
+          <w:lang w:val="en-GB"/>
+        </w:rPr>
+        <w:t xml:space="preserve"> </w:t>
+      </w:r>
+      <w:r>
+        <w:rPr>
+          <w:lang w:val="en-GB"/>
+        </w:rPr>
+        <w:t xml:space="preserve">A web and mobile based system, as usually recipes are usually found on the web. </w:t>
+      </w:r>
+      <w:r>
+        <w:rPr>
+          <w:lang w:val="en-GB"/>
+        </w:rPr>
+        <w:t>Having a mobile app also aids in the market for users that use their phones for recipes.</w:t>
+      </w:r>
+      <w:r>
+        <w:rPr>
+          <w:lang w:val="en-GB"/>
+        </w:rPr>
+        <w:t xml:space="preserve"> </w:t>
+      </w:r>
+    </w:p>
+    <w:p>
+      <w:pPr>
+        <w:pStyle w:val="Heading2"/>
+        <w:rPr>
+          <w:lang w:val="en-GB"/>
+        </w:rPr>
+      </w:pPr>
+      <w:r>
+        <w:rPr>
+          <w:lang w:val="en-GB"/>
+        </w:rPr>
+        <w:t>What technologies do you think you’ll use to develop the system?</w:t>
+      </w:r>
     </w:p>
     <w:p>
       <w:pPr>
@@ -1440,99 +1578,67 @@
         <w:rPr>
           <w:lang w:val="en-GB"/>
         </w:rPr>
-        <w:t xml:space="preserve">The app will incorporate beginner-friendly features that offer basic skill walk through, step-by-step instructions with images and videos. There will also be a “Cook with Me”, feature that </w:t>
-      </w:r>
-      <w:r>
-        <w:rPr>
-          <w:lang w:val="en-GB"/>
-        </w:rPr>
-        <w:t>aids</w:t>
-      </w:r>
-      <w:r>
-        <w:rPr>
-          <w:lang w:val="en-GB"/>
-        </w:rPr>
-        <w:t xml:space="preserve"> as you cook with built-in timers and ingredient measurements displayed at each step.</w:t>
-      </w:r>
-    </w:p>
-    <w:p>
-      <w:pPr>
-        <w:jc w:val="both"/>
-        <w:rPr>
-          <w:lang w:val="en-GB"/>
-        </w:rPr>
-      </w:pPr>
-    </w:p>
-    <w:p>
-      <w:pPr>
-        <w:jc w:val="both"/>
-        <w:rPr>
-          <w:lang w:val="en-GB"/>
-        </w:rPr>
-      </w:pPr>
-      <w:r>
-        <w:rPr>
-          <w:lang w:val="en-GB"/>
-        </w:rPr>
-        <w:t>Users will be able to save recipes for offline use. They may also plan meals for future dates and generate shopping lists based on recipe ingredients. Searching and categorization of recipes (breakfast, dinner, student meals etc.)</w:t>
-      </w:r>
-      <w:r>
-        <w:rPr>
-          <w:lang w:val="en-GB"/>
-        </w:rPr>
-        <w:t xml:space="preserve"> will</w:t>
-      </w:r>
-      <w:r>
-        <w:rPr>
-          <w:lang w:val="en-GB"/>
-        </w:rPr>
-        <w:t xml:space="preserve"> </w:t>
-      </w:r>
-      <w:r>
-        <w:rPr>
-          <w:lang w:val="en-GB"/>
-        </w:rPr>
-        <w:t>cater to those who have dietary preferences with the ingredients they currently have. An accessible student category will be filled with affordable student-created recipes. Users will also be able to upload and share recipes among the community.</w:t>
-      </w:r>
-    </w:p>
-    <w:p>
-      <w:pPr>
-        <w:pStyle w:val="Heading2"/>
-        <w:rPr>
-          <w:lang w:val="en-GB"/>
-        </w:rPr>
-      </w:pPr>
-      <w:r>
-        <w:rPr>
-          <w:lang w:val="en-GB"/>
-        </w:rPr>
-        <w:t xml:space="preserve">Whether it should be desktop-, web- or mobile-based (or even a combination of some of them).  </w:t>
-      </w:r>
-    </w:p>
-    <w:p>
-      <w:pPr>
-        <w:jc w:val="both"/>
-        <w:rPr>
-          <w:lang w:val="en-GB"/>
-        </w:rPr>
-      </w:pPr>
-      <w:r>
-        <w:rPr>
-          <w:lang w:val="en-GB"/>
-        </w:rPr>
-        <w:t>Our group is c</w:t>
-      </w:r>
-      <w:r>
-        <w:rPr>
-          <w:lang w:val="en-GB"/>
-        </w:rPr>
-        <w:t xml:space="preserve">onsidering a combination of the </w:t>
-      </w:r>
-      <w:r>
-        <w:rPr>
-          <w:lang w:val="en-GB"/>
-        </w:rPr>
-        <w:t>having both a website and a mobile app</w:t>
+        <w:t xml:space="preserve">For creating the mobile app and a website, we considered </w:t>
+      </w:r>
+      <w:r>
+        <w:rPr>
+          <w:lang w:val="en-GB"/>
+        </w:rPr>
+        <w:t>using F</w:t>
+      </w:r>
+      <w:r>
+        <w:rPr>
+          <w:lang w:val="en-GB"/>
+        </w:rPr>
+        <w:t xml:space="preserve">lutter, </w:t>
+      </w:r>
+      <w:r>
+        <w:rPr>
+          <w:lang w:val="en-GB"/>
+        </w:rPr>
+        <w:t>R</w:t>
+      </w:r>
+      <w:r>
+        <w:rPr>
+          <w:lang w:val="en-GB"/>
+        </w:rPr>
+        <w:t xml:space="preserve">eact </w:t>
+      </w:r>
+      <w:r>
+        <w:rPr>
+          <w:lang w:val="en-GB"/>
+        </w:rPr>
+        <w:t>N</w:t>
+      </w:r>
+      <w:r>
+        <w:rPr>
+          <w:lang w:val="en-GB"/>
+        </w:rPr>
+        <w:t xml:space="preserve">ative(along with </w:t>
+      </w:r>
+      <w:r>
+        <w:rPr>
+          <w:lang w:val="en-GB"/>
+        </w:rPr>
+        <w:t>R</w:t>
+      </w:r>
+      <w:r>
+        <w:rPr>
+          <w:lang w:val="en-GB"/>
+        </w:rPr>
+        <w:t xml:space="preserve">eact) and </w:t>
+      </w:r>
+      <w:r>
+        <w:rPr>
+          <w:lang w:val="en-GB"/>
+        </w:rPr>
+        <w:t>I</w:t>
+      </w:r>
+      <w:r>
+        <w:rPr>
+          <w:lang w:val="en-GB"/>
+        </w:rPr>
+        <w:t>onic</w:t>
       </w:r>
       <w:r>
         <w:rPr>
@@ -1544,132 +1650,6 @@
         <w:rPr>
           <w:lang w:val="en-GB"/>
         </w:rPr>
-        <w:t xml:space="preserve"> </w:t>
-      </w:r>
-      <w:r>
-        <w:rPr>
-          <w:lang w:val="en-GB"/>
-        </w:rPr>
-        <w:t xml:space="preserve">A web and mobile based system, as usually recipes are usually found on the web. </w:t>
-      </w:r>
-      <w:r>
-        <w:rPr>
-          <w:lang w:val="en-GB"/>
-        </w:rPr>
-        <w:t>Having a mobile app also aids in the market for users that use their phones for recipes.</w:t>
-      </w:r>
-      <w:r>
-        <w:rPr>
-          <w:lang w:val="en-GB"/>
-        </w:rPr>
-        <w:t xml:space="preserve"> </w:t>
-      </w:r>
-    </w:p>
-    <w:p>
-      <w:pPr>
-        <w:pStyle w:val="Heading2"/>
-        <w:rPr>
-          <w:lang w:val="en-GB"/>
-        </w:rPr>
-      </w:pPr>
-      <w:r>
-        <w:rPr>
-          <w:lang w:val="en-GB"/>
-        </w:rPr>
-        <w:t>What technologies do you think you’ll use to develop the system?</w:t>
-      </w:r>
-    </w:p>
-    <w:p>
-      <w:pPr>
-        <w:jc w:val="both"/>
-        <w:rPr>
-          <w:lang w:val="en-GB"/>
-        </w:rPr>
-      </w:pPr>
-      <w:r>
-        <w:rPr>
-          <w:lang w:val="en-GB"/>
-        </w:rPr>
-        <w:t xml:space="preserve">For creating the mobile app and a website, we considered </w:t>
-      </w:r>
-      <w:r>
-        <w:rPr>
-          <w:lang w:val="en-GB"/>
-        </w:rPr>
-        <w:t>using F</w:t>
-      </w:r>
-      <w:r>
-        <w:rPr>
-          <w:lang w:val="en-GB"/>
-        </w:rPr>
-        <w:t xml:space="preserve">lutter, </w:t>
-      </w:r>
-      <w:r>
-        <w:rPr>
-          <w:lang w:val="en-GB"/>
-        </w:rPr>
-        <w:t>R</w:t>
-      </w:r>
-      <w:r>
-        <w:rPr>
-          <w:lang w:val="en-GB"/>
-        </w:rPr>
-        <w:t xml:space="preserve">eact </w:t>
-      </w:r>
-      <w:proofErr w:type="gramStart"/>
-      <w:r>
-        <w:rPr>
-          <w:lang w:val="en-GB"/>
-        </w:rPr>
-        <w:t>N</w:t>
-      </w:r>
-      <w:r>
-        <w:rPr>
-          <w:lang w:val="en-GB"/>
-        </w:rPr>
-        <w:t>ative(</w:t>
-      </w:r>
-      <w:proofErr w:type="gramEnd"/>
-      <w:r>
-        <w:rPr>
-          <w:lang w:val="en-GB"/>
-        </w:rPr>
-        <w:t xml:space="preserve">along with </w:t>
-      </w:r>
-      <w:r>
-        <w:rPr>
-          <w:lang w:val="en-GB"/>
-        </w:rPr>
-        <w:t>R</w:t>
-      </w:r>
-      <w:r>
-        <w:rPr>
-          <w:lang w:val="en-GB"/>
-        </w:rPr>
-        <w:t xml:space="preserve">eact) and </w:t>
-      </w:r>
-      <w:r>
-        <w:rPr>
-          <w:lang w:val="en-GB"/>
-        </w:rPr>
-        <w:t>I</w:t>
-      </w:r>
-      <w:r>
-        <w:rPr>
-          <w:lang w:val="en-GB"/>
-        </w:rPr>
-        <w:t>onic</w:t>
-      </w:r>
-      <w:r>
-        <w:rPr>
-          <w:lang w:val="en-GB"/>
-        </w:rPr>
-        <w:t>.</w:t>
-      </w:r>
-      <w:r>
-        <w:rPr>
-          <w:lang w:val="en-GB"/>
-        </w:rPr>
         <w:t xml:space="preserve"> We considered using different </w:t>
       </w:r>
       <w:r>
@@ -1682,35 +1662,7 @@
         <w:rPr>
           <w:lang w:val="en-GB"/>
         </w:rPr>
-        <w:t xml:space="preserve">s such as </w:t>
-      </w:r>
-      <w:proofErr w:type="spellStart"/>
-      <w:r>
-        <w:rPr>
-          <w:lang w:val="en-GB"/>
-        </w:rPr>
-        <w:t>MealDB</w:t>
-      </w:r>
-      <w:proofErr w:type="spellEnd"/>
-      <w:r>
-        <w:rPr>
-          <w:lang w:val="en-GB"/>
-        </w:rPr>
-        <w:t xml:space="preserve"> and </w:t>
-      </w:r>
-      <w:proofErr w:type="spellStart"/>
-      <w:r>
-        <w:rPr>
-          <w:lang w:val="en-GB"/>
-        </w:rPr>
-        <w:t>suggestic</w:t>
-      </w:r>
-      <w:proofErr w:type="spellEnd"/>
-      <w:r>
-        <w:rPr>
-          <w:lang w:val="en-GB"/>
-        </w:rPr>
-        <w:t xml:space="preserve">. We also came across recipe datasets we could make use of for our database on Kaggle. </w:t>
+        <w:t xml:space="preserve">s such as MealDB and suggestic. We also came across recipe datasets we could make use of for our database on Kaggle. </w:t>
       </w:r>
       <w:r>
         <w:rPr>

</xml_diff>